<commit_message>
xong bai 2 part 7
</commit_message>
<xml_diff>
--- a/tuan2/javascript/hinhanh.docx
+++ b/tuan2/javascript/hinhanh.docx
@@ -3,6 +3,239 @@
 <w:document xmlns:wpc="http://schemas.microsoft.com/office/word/2010/wordprocessingCanvas" xmlns:mc="http://schemas.openxmlformats.org/markup-compatibility/2006" xmlns:o="urn:schemas-microsoft-com:office:office" xmlns:r="http://schemas.openxmlformats.org/officeDocument/2006/relationships" xmlns:m="http://schemas.openxmlformats.org/officeDocument/2006/math" xmlns:v="urn:schemas-microsoft-com:vml" xmlns:wp14="http://schemas.microsoft.com/office/word/2010/wordprocessingDrawing" xmlns:wp="http://schemas.openxmlformats.org/drawingml/2006/wordprocessingDrawing" xmlns:w10="urn:schemas-microsoft-com:office:word" xmlns:w="http://schemas.openxmlformats.org/wordprocessingml/2006/main" xmlns:w14="http://schemas.microsoft.com/office/word/2010/wordml" xmlns:w15="http://schemas.microsoft.com/office/word/2012/wordml" xmlns:wpg="http://schemas.microsoft.com/office/word/2010/wordprocessingGroup" xmlns:wpi="http://schemas.microsoft.com/office/word/2010/wordprocessingInk" xmlns:wne="http://schemas.microsoft.com/office/word/2006/wordml" xmlns:wps="http://schemas.microsoft.com/office/word/2010/wordprocessingShape" mc:Ignorable="w14 w15 wp14">
   <w:body>
     <w:p>
+      <w:r>
+        <w:t>A Closer Look at Functions</w:t>
+      </w:r>
+    </w:p>
+    <w:p>
+      <w:r>
+        <w:t>Coding Challenge #1</w:t>
+      </w:r>
+    </w:p>
+    <w:p>
+      <w:r>
+        <w:drawing>
+          <wp:inline distT="0" distB="0" distL="0" distR="0" wp14:anchorId="6676C07D" wp14:editId="56BD1238">
+            <wp:extent cx="5943600" cy="3183255"/>
+            <wp:effectExtent l="0" t="0" r="0" b="0"/>
+            <wp:docPr id="1" name="Picture 1"/>
+            <wp:cNvGraphicFramePr>
+              <a:graphicFrameLocks xmlns:a="http://schemas.openxmlformats.org/drawingml/2006/main" noChangeAspect="1"/>
+            </wp:cNvGraphicFramePr>
+            <a:graphic xmlns:a="http://schemas.openxmlformats.org/drawingml/2006/main">
+              <a:graphicData uri="http://schemas.openxmlformats.org/drawingml/2006/picture">
+                <pic:pic xmlns:pic="http://schemas.openxmlformats.org/drawingml/2006/picture">
+                  <pic:nvPicPr>
+                    <pic:cNvPr id="1" name=""/>
+                    <pic:cNvPicPr/>
+                  </pic:nvPicPr>
+                  <pic:blipFill>
+                    <a:blip r:embed="rId4"/>
+                    <a:stretch>
+                      <a:fillRect/>
+                    </a:stretch>
+                  </pic:blipFill>
+                  <pic:spPr>
+                    <a:xfrm>
+                      <a:off x="0" y="0"/>
+                      <a:ext cx="5943600" cy="3183255"/>
+                    </a:xfrm>
+                    <a:prstGeom prst="rect">
+                      <a:avLst/>
+                    </a:prstGeom>
+                  </pic:spPr>
+                </pic:pic>
+              </a:graphicData>
+            </a:graphic>
+          </wp:inline>
+        </w:drawing>
+      </w:r>
+    </w:p>
+    <w:p>
+      <w:r>
+        <w:drawing>
+          <wp:inline distT="0" distB="0" distL="0" distR="0" wp14:anchorId="33A9DAC2" wp14:editId="220DD64D">
+            <wp:extent cx="5943600" cy="3038475"/>
+            <wp:effectExtent l="0" t="0" r="0" b="9525"/>
+            <wp:docPr id="2" name="Picture 2"/>
+            <wp:cNvGraphicFramePr>
+              <a:graphicFrameLocks xmlns:a="http://schemas.openxmlformats.org/drawingml/2006/main" noChangeAspect="1"/>
+            </wp:cNvGraphicFramePr>
+            <a:graphic xmlns:a="http://schemas.openxmlformats.org/drawingml/2006/main">
+              <a:graphicData uri="http://schemas.openxmlformats.org/drawingml/2006/picture">
+                <pic:pic xmlns:pic="http://schemas.openxmlformats.org/drawingml/2006/picture">
+                  <pic:nvPicPr>
+                    <pic:cNvPr id="1" name=""/>
+                    <pic:cNvPicPr/>
+                  </pic:nvPicPr>
+                  <pic:blipFill>
+                    <a:blip r:embed="rId5"/>
+                    <a:stretch>
+                      <a:fillRect/>
+                    </a:stretch>
+                  </pic:blipFill>
+                  <pic:spPr>
+                    <a:xfrm>
+                      <a:off x="0" y="0"/>
+                      <a:ext cx="5943600" cy="3038475"/>
+                    </a:xfrm>
+                    <a:prstGeom prst="rect">
+                      <a:avLst/>
+                    </a:prstGeom>
+                  </pic:spPr>
+                </pic:pic>
+              </a:graphicData>
+            </a:graphic>
+          </wp:inline>
+        </w:drawing>
+      </w:r>
+    </w:p>
+    <w:p>
+      <w:r>
+        <w:t>Coding Challenge #2</w:t>
+      </w:r>
+    </w:p>
+    <w:p>
+      <w:r>
+        <w:lastRenderedPageBreak/>
+        <w:drawing>
+          <wp:inline distT="0" distB="0" distL="0" distR="0" wp14:anchorId="3BC37838" wp14:editId="63DFA28E">
+            <wp:extent cx="5943600" cy="3134995"/>
+            <wp:effectExtent l="0" t="0" r="0" b="8255"/>
+            <wp:docPr id="3" name="Picture 3"/>
+            <wp:cNvGraphicFramePr>
+              <a:graphicFrameLocks xmlns:a="http://schemas.openxmlformats.org/drawingml/2006/main" noChangeAspect="1"/>
+            </wp:cNvGraphicFramePr>
+            <a:graphic xmlns:a="http://schemas.openxmlformats.org/drawingml/2006/main">
+              <a:graphicData uri="http://schemas.openxmlformats.org/drawingml/2006/picture">
+                <pic:pic xmlns:pic="http://schemas.openxmlformats.org/drawingml/2006/picture">
+                  <pic:nvPicPr>
+                    <pic:cNvPr id="1" name=""/>
+                    <pic:cNvPicPr/>
+                  </pic:nvPicPr>
+                  <pic:blipFill>
+                    <a:blip r:embed="rId6"/>
+                    <a:stretch>
+                      <a:fillRect/>
+                    </a:stretch>
+                  </pic:blipFill>
+                  <pic:spPr>
+                    <a:xfrm>
+                      <a:off x="0" y="0"/>
+                      <a:ext cx="5943600" cy="3134995"/>
+                    </a:xfrm>
+                    <a:prstGeom prst="rect">
+                      <a:avLst/>
+                    </a:prstGeom>
+                  </pic:spPr>
+                </pic:pic>
+              </a:graphicData>
+            </a:graphic>
+          </wp:inline>
+        </w:drawing>
+      </w:r>
+    </w:p>
+    <w:p>
+      <w:r>
+        <w:t xml:space="preserve">Working </w:t>
+      </w:r>
+      <w:proofErr w:type="gramStart"/>
+      <w:r>
+        <w:t>With</w:t>
+      </w:r>
+      <w:proofErr w:type="gramEnd"/>
+      <w:r>
+        <w:t xml:space="preserve"> Arrays</w:t>
+      </w:r>
+    </w:p>
+    <w:p>
+      <w:r>
+        <w:t>Coding Challenge #1</w:t>
+      </w:r>
+    </w:p>
+    <w:p>
+      <w:r>
+        <w:drawing>
+          <wp:inline distT="0" distB="0" distL="0" distR="0" wp14:anchorId="397DF472" wp14:editId="6706E161">
+            <wp:extent cx="5943600" cy="3345180"/>
+            <wp:effectExtent l="0" t="0" r="0" b="7620"/>
+            <wp:docPr id="4" name="Picture 4"/>
+            <wp:cNvGraphicFramePr>
+              <a:graphicFrameLocks xmlns:a="http://schemas.openxmlformats.org/drawingml/2006/main" noChangeAspect="1"/>
+            </wp:cNvGraphicFramePr>
+            <a:graphic xmlns:a="http://schemas.openxmlformats.org/drawingml/2006/main">
+              <a:graphicData uri="http://schemas.openxmlformats.org/drawingml/2006/picture">
+                <pic:pic xmlns:pic="http://schemas.openxmlformats.org/drawingml/2006/picture">
+                  <pic:nvPicPr>
+                    <pic:cNvPr id="1" name=""/>
+                    <pic:cNvPicPr/>
+                  </pic:nvPicPr>
+                  <pic:blipFill>
+                    <a:blip r:embed="rId7"/>
+                    <a:stretch>
+                      <a:fillRect/>
+                    </a:stretch>
+                  </pic:blipFill>
+                  <pic:spPr>
+                    <a:xfrm>
+                      <a:off x="0" y="0"/>
+                      <a:ext cx="5943600" cy="3345180"/>
+                    </a:xfrm>
+                    <a:prstGeom prst="rect">
+                      <a:avLst/>
+                    </a:prstGeom>
+                  </pic:spPr>
+                </pic:pic>
+              </a:graphicData>
+            </a:graphic>
+          </wp:inline>
+        </w:drawing>
+      </w:r>
+    </w:p>
+    <w:p>
+      <w:r>
+        <w:t>Coding Challenge #2</w:t>
+      </w:r>
+    </w:p>
+    <w:p>
+      <w:r>
+        <w:lastRenderedPageBreak/>
+        <w:drawing>
+          <wp:inline distT="0" distB="0" distL="0" distR="0" wp14:anchorId="3F60A9F9" wp14:editId="7E763C52">
+            <wp:extent cx="5943600" cy="3343275"/>
+            <wp:effectExtent l="0" t="0" r="0" b="9525"/>
+            <wp:docPr id="5" name="Picture 5"/>
+            <wp:cNvGraphicFramePr>
+              <a:graphicFrameLocks xmlns:a="http://schemas.openxmlformats.org/drawingml/2006/main" noChangeAspect="1"/>
+            </wp:cNvGraphicFramePr>
+            <a:graphic xmlns:a="http://schemas.openxmlformats.org/drawingml/2006/main">
+              <a:graphicData uri="http://schemas.openxmlformats.org/drawingml/2006/picture">
+                <pic:pic xmlns:pic="http://schemas.openxmlformats.org/drawingml/2006/picture">
+                  <pic:nvPicPr>
+                    <pic:cNvPr id="1" name=""/>
+                    <pic:cNvPicPr/>
+                  </pic:nvPicPr>
+                  <pic:blipFill>
+                    <a:blip r:embed="rId8"/>
+                    <a:stretch>
+                      <a:fillRect/>
+                    </a:stretch>
+                  </pic:blipFill>
+                  <pic:spPr>
+                    <a:xfrm>
+                      <a:off x="0" y="0"/>
+                      <a:ext cx="5943600" cy="3343275"/>
+                    </a:xfrm>
+                    <a:prstGeom prst="rect">
+                      <a:avLst/>
+                    </a:prstGeom>
+                  </pic:spPr>
+                </pic:pic>
+              </a:graphicData>
+            </a:graphic>
+          </wp:inline>
+        </w:drawing>
+      </w:r>
       <w:bookmarkStart w:id="0" w:name="_GoBack"/>
       <w:bookmarkEnd w:id="0"/>
     </w:p>

</xml_diff>